<commit_message>
docs: NetScaler config, opdracht: done-todo
</commit_message>
<xml_diff>
--- a/documentatie/IBM/IBM_opzet_blog.docx
+++ b/documentatie/IBM/IBM_opzet_blog.docx
@@ -4,122 +4,526 @@
   <w:body>
     <w:p>
       <w:pPr>
+        <w:pStyle w:val="Heading1"/>
+        <w:rPr>
+          <w:lang w:val="nl-NL"/>
+        </w:rPr>
+      </w:pPr>
+      <w:r>
+        <w:rPr>
+          <w:lang w:val="nl-NL"/>
+        </w:rPr>
+        <w:t>NetScaler</w:t>
+      </w:r>
+    </w:p>
+    <w:p>
+      <w:pPr>
+        <w:pStyle w:val="Heading2"/>
+        <w:rPr>
+          <w:lang w:val="nl-NL"/>
+        </w:rPr>
+      </w:pPr>
+      <w:r>
+        <w:rPr>
+          <w:lang w:val="nl-NL"/>
+        </w:rPr>
+        <w:t>Geïmplementeerde virtuele servers</w:t>
+      </w:r>
+    </w:p>
+    <w:p>
+      <w:pPr>
+        <w:pStyle w:val="NormalWeb"/>
+        <w:rPr>
+          <w:lang w:val="nl-NL"/>
+        </w:rPr>
+      </w:pPr>
+      <w:r>
+        <w:rPr>
+          <w:lang w:val="nl-NL"/>
+        </w:rPr>
+        <w:t xml:space="preserve">Zoals ik vorige week reeds vermeld had zijn content switching en load balancing 2 basistaken van de NetScaler. De NetScaler dient dus onder andere als één/meerdere content switching en load balancing server(s). Binnenin de NetScaler moeten er dus virtuele servers gecreëerd worden, dit is allemaal heel erg versimpeld en NS12.0 </w:t>
+      </w:r>
+      <w:r>
+        <w:rPr>
+          <w:rStyle w:val="Emphasis"/>
+          <w:rFonts w:eastAsiaTheme="majorEastAsia"/>
+          <w:lang w:val="nl-NL"/>
+        </w:rPr>
+        <w:t>(het gebruikte NetScaler OS)</w:t>
+      </w:r>
+      <w:r>
+        <w:rPr>
+          <w:lang w:val="nl-NL"/>
+        </w:rPr>
+        <w:t xml:space="preserve"> voorziet al het nodige in het 'configuration tabblad'.</w:t>
+      </w:r>
+    </w:p>
+    <w:p>
+      <w:pPr>
+        <w:pStyle w:val="Heading3"/>
+        <w:rPr>
+          <w:lang w:val="nl-NL"/>
+        </w:rPr>
+      </w:pPr>
+      <w:r>
+        <w:rPr>
+          <w:lang w:val="nl-NL"/>
+        </w:rPr>
+        <w:t>Content switching</w:t>
+      </w:r>
+    </w:p>
+    <w:p>
+      <w:pPr>
+        <w:pStyle w:val="NormalWeb"/>
+        <w:rPr>
+          <w:lang w:val="nl-NL"/>
+        </w:rPr>
+      </w:pPr>
+      <w:r>
+        <w:rPr>
+          <w:lang w:val="nl-NL"/>
+        </w:rPr>
+        <w:t xml:space="preserve">De NetScaler wordt dus ook gebruikt als content switching server dat bepaalt of het inkomend verkeer doorgestuurd wordt naar de lokale StorageZones of de ShareFile Cloud. Hij zal het verkeer ook steeds bij de tripple </w:t>
+      </w:r>
+      <w:proofErr w:type="gramStart"/>
+      <w:r>
+        <w:rPr>
+          <w:lang w:val="nl-NL"/>
+        </w:rPr>
+        <w:t>A server</w:t>
+      </w:r>
+      <w:proofErr w:type="gramEnd"/>
+      <w:r>
+        <w:rPr>
+          <w:lang w:val="nl-NL"/>
+        </w:rPr>
+        <w:t xml:space="preserve"> laten passeren die a.d.h.v. zelf opgestelde policies beslist of die client toegang krijgt en tot welke gegevens (lees SSO). De content switching server is hier ook de '</w:t>
+      </w:r>
+      <w:r>
+        <w:rPr>
+          <w:rStyle w:val="Strong"/>
+          <w:lang w:val="nl-NL"/>
+        </w:rPr>
+        <w:t>destination server</w:t>
+      </w:r>
+      <w:r>
+        <w:rPr>
+          <w:lang w:val="nl-NL"/>
+        </w:rPr>
+        <w:t xml:space="preserve">' voor alle clients die verbinding willen maken met de data. Daarom is ze voorzien van een </w:t>
+      </w:r>
+      <w:r>
+        <w:rPr>
+          <w:rStyle w:val="Strong"/>
+          <w:lang w:val="nl-NL"/>
+        </w:rPr>
+        <w:t>DMZ IP-adres</w:t>
+      </w:r>
+      <w:r>
+        <w:rPr>
+          <w:lang w:val="nl-NL"/>
+        </w:rPr>
+        <w:t xml:space="preserve"> in het Icorda domein. Na intern overleg heb ik een DMZ IP-adres gekregen, deze is gekoppeld aan een publieke DNS binnen het Icorda domein (de DNS-server is voorzien van de nodige records), en voorzien van de nodige NAT en IP-forwarding rules (tussen de publieke IP en de DMZ IP die ik </w:t>
+      </w:r>
+      <w:proofErr w:type="gramStart"/>
+      <w:r>
+        <w:rPr>
+          <w:lang w:val="nl-NL"/>
+        </w:rPr>
+        <w:t>kreeg  toegewezen</w:t>
+      </w:r>
+      <w:proofErr w:type="gramEnd"/>
+      <w:r>
+        <w:rPr>
+          <w:lang w:val="nl-NL"/>
+        </w:rPr>
+        <w:t>).</w:t>
+      </w:r>
+    </w:p>
+    <w:p>
+      <w:pPr>
+        <w:pStyle w:val="Heading3"/>
+        <w:rPr>
+          <w:lang w:val="nl-NL"/>
+        </w:rPr>
+      </w:pPr>
+      <w:r>
+        <w:rPr>
+          <w:lang w:val="nl-NL"/>
+        </w:rPr>
+        <w:t>Load balancing</w:t>
+      </w:r>
+    </w:p>
+    <w:p>
+      <w:pPr>
+        <w:pStyle w:val="NormalWeb"/>
+        <w:rPr>
+          <w:lang w:val="nl-NL"/>
+        </w:rPr>
+      </w:pPr>
+      <w:r>
+        <w:rPr>
+          <w:lang w:val="nl-NL"/>
+        </w:rPr>
+        <w:t xml:space="preserve">Momenteel heb ik de NetScaler voorzien van 1 </w:t>
+      </w:r>
+      <w:proofErr w:type="gramStart"/>
+      <w:r>
+        <w:rPr>
+          <w:lang w:val="nl-NL"/>
+        </w:rPr>
+        <w:t>SSL load</w:t>
+      </w:r>
+      <w:proofErr w:type="gramEnd"/>
+      <w:r>
+        <w:rPr>
+          <w:lang w:val="nl-NL"/>
+        </w:rPr>
+        <w:t xml:space="preserve"> balancing server. Deze zal het verkeer </w:t>
+      </w:r>
+      <w:proofErr w:type="gramStart"/>
+      <w:r>
+        <w:rPr>
+          <w:lang w:val="nl-NL"/>
+        </w:rPr>
+        <w:t>dat</w:t>
+      </w:r>
+      <w:proofErr w:type="gramEnd"/>
+      <w:r>
+        <w:rPr>
+          <w:lang w:val="nl-NL"/>
+        </w:rPr>
+        <w:t xml:space="preserve"> voorzien is voor de lokale StorageZone(s) evenredig verdelen over de beschikbare storage controllers (dit gaat voornamelijk over de bandwith en processing power). Op dit moment draait alles virtueel op éénzelfde </w:t>
+      </w:r>
+      <w:proofErr w:type="gramStart"/>
+      <w:r>
+        <w:rPr>
+          <w:lang w:val="nl-NL"/>
+        </w:rPr>
+        <w:t>IBM server</w:t>
+      </w:r>
+      <w:proofErr w:type="gramEnd"/>
+      <w:r>
+        <w:rPr>
+          <w:lang w:val="nl-NL"/>
+        </w:rPr>
+        <w:t xml:space="preserve"> en is het load balancen van minder groot belang, maar wanneer dit geheel geïm</w:t>
+      </w:r>
+      <w:bookmarkStart w:id="0" w:name="_GoBack"/>
+      <w:bookmarkEnd w:id="0"/>
+      <w:r>
+        <w:rPr>
+          <w:lang w:val="nl-NL"/>
+        </w:rPr>
+        <w:t xml:space="preserve">plementeerd wordt bij klanten zal dat niet meer het geval zijn, dan moet het voorzien zijn van HA over verschillende fysieke servers. </w:t>
+      </w:r>
+      <w:r>
+        <w:rPr>
+          <w:rStyle w:val="Emphasis"/>
+          <w:rFonts w:eastAsiaTheme="majorEastAsia"/>
+          <w:lang w:val="nl-NL"/>
+        </w:rPr>
+        <w:t>(Deel 2 en 3 van de stageopdracht gaan hier dieper op in)</w:t>
+      </w:r>
+    </w:p>
+    <w:p>
+      <w:pPr>
+        <w:pStyle w:val="NormalWeb"/>
+        <w:rPr>
+          <w:lang w:val="nl-NL"/>
+        </w:rPr>
+      </w:pPr>
+      <w:r>
+        <w:rPr>
+          <w:lang w:val="nl-NL"/>
+        </w:rPr>
+        <w:t xml:space="preserve">De virtuele load balancing server draait in de NetScaler zelf en hoeft niet voorzien te worden van een IP-adres aangezien de NetScaler (a.d.h.v. policies) weet dat het verkeerd </w:t>
+      </w:r>
+      <w:proofErr w:type="gramStart"/>
+      <w:r>
+        <w:rPr>
+          <w:lang w:val="nl-NL"/>
+        </w:rPr>
+        <w:t>daar langs</w:t>
+      </w:r>
+      <w:proofErr w:type="gramEnd"/>
+      <w:r>
+        <w:rPr>
+          <w:lang w:val="nl-NL"/>
+        </w:rPr>
+        <w:t xml:space="preserve"> moet lopen. De load balancing server wordt gekoppeld aan een load balancing service, dit stelt in deze opstelling de lokale StorageController(s) voor waarnaar het verkeer van de Clients hoort te lopen. Uiteraard is in mijn opstelling de 'local storage server' de StorageController voor onze lokale StorageZone. Deze service is dus wel voorzien van een IP-adres.</w:t>
+      </w:r>
+    </w:p>
+    <w:p>
+      <w:pPr>
+        <w:pStyle w:val="Heading3"/>
+        <w:rPr>
+          <w:lang w:val="nl-NL"/>
+        </w:rPr>
+      </w:pPr>
+      <w:r>
+        <w:rPr>
+          <w:lang w:val="nl-NL"/>
+        </w:rPr>
+        <w:t>AAA (Tripple A)</w:t>
+      </w:r>
+    </w:p>
+    <w:p>
+      <w:pPr>
+        <w:pStyle w:val="NormalWeb"/>
+        <w:rPr>
+          <w:lang w:val="nl-NL"/>
+        </w:rPr>
+      </w:pPr>
+      <w:r>
+        <w:rPr>
+          <w:lang w:val="nl-NL"/>
+        </w:rPr>
+        <w:t xml:space="preserve">De tripple A authentication server is nog zo een virtuele server die op de NetScaler zelf draait. Ze heeft nood aan een ongebruikt IP-adres. Deze moet ook voorzien worden van een hoop domeingegevens (en meer) om de nodige authenticatie mogelijk te maken. De tripple </w:t>
+      </w:r>
+      <w:proofErr w:type="gramStart"/>
+      <w:r>
+        <w:rPr>
+          <w:lang w:val="nl-NL"/>
+        </w:rPr>
+        <w:t>A server</w:t>
+      </w:r>
+      <w:proofErr w:type="gramEnd"/>
+      <w:r>
+        <w:rPr>
+          <w:lang w:val="nl-NL"/>
+        </w:rPr>
+        <w:t xml:space="preserve"> </w:t>
+      </w:r>
+      <w:r>
+        <w:rPr>
+          <w:lang w:val="nl-NL"/>
+        </w:rPr>
+        <w:lastRenderedPageBreak/>
+        <w:t>wordt van de volgende basisinstellingen voorzien, alle andere gegevens en instellingen voor de authenticatie worden voorzien in de SSO-service dat apart geconfigureerd wordt maar samen werkt met de tripple A.</w:t>
+      </w:r>
+    </w:p>
+    <w:p>
+      <w:pPr>
+        <w:numPr>
+          <w:ilvl w:val="0"/>
+          <w:numId w:val="1"/>
+        </w:numPr>
         <w:spacing w:before="100" w:beforeAutospacing="1" w:after="100" w:afterAutospacing="1" w:line="240" w:lineRule="auto"/>
-        <w:outlineLvl w:val="1"/>
-        <w:rPr>
-          <w:rFonts w:ascii="Times New Roman" w:eastAsia="Times New Roman" w:hAnsi="Times New Roman" w:cs="Times New Roman"/>
-          <w:b/>
-          <w:bCs/>
-          <w:sz w:val="36"/>
-          <w:szCs w:val="36"/>
-        </w:rPr>
-      </w:pPr>
-      <w:r>
-        <w:rPr>
-          <w:rFonts w:ascii="Times New Roman" w:eastAsia="Times New Roman" w:hAnsi="Times New Roman" w:cs="Times New Roman"/>
-          <w:b/>
-          <w:bCs/>
-          <w:sz w:val="36"/>
-          <w:szCs w:val="36"/>
-        </w:rPr>
-        <w:t>Xenserver installatie en driver updates op reserve IBM server</w:t>
-      </w:r>
-    </w:p>
-    <w:p>
-      <w:pPr>
+      </w:pPr>
+      <w:proofErr w:type="spellStart"/>
+      <w:r>
+        <w:t>ongebruikt</w:t>
+      </w:r>
+      <w:proofErr w:type="spellEnd"/>
+      <w:r>
+        <w:t xml:space="preserve"> intern IP-</w:t>
+      </w:r>
+      <w:proofErr w:type="spellStart"/>
+      <w:r>
+        <w:t>adres</w:t>
+      </w:r>
+      <w:proofErr w:type="spellEnd"/>
+    </w:p>
+    <w:p>
+      <w:pPr>
+        <w:numPr>
+          <w:ilvl w:val="0"/>
+          <w:numId w:val="1"/>
+        </w:numPr>
         <w:spacing w:before="100" w:beforeAutospacing="1" w:after="100" w:afterAutospacing="1" w:line="240" w:lineRule="auto"/>
         <w:rPr>
-          <w:rFonts w:ascii="Times New Roman" w:eastAsia="Times New Roman" w:hAnsi="Times New Roman" w:cs="Times New Roman"/>
-          <w:sz w:val="24"/>
-          <w:szCs w:val="24"/>
-        </w:rPr>
-      </w:pPr>
-      <w:r>
-        <w:rPr>
-          <w:rFonts w:ascii="Times New Roman" w:eastAsia="Times New Roman" w:hAnsi="Times New Roman" w:cs="Times New Roman"/>
-          <w:sz w:val="24"/>
-          <w:szCs w:val="24"/>
-        </w:rPr>
-        <w:t>Van Jochen heb ik een IBM server in handen gekregen waarop ik een volledige driver update mocht uit voeren om dan daarop -na het checken van da RAID config- Xenserver op te installeren.</w:t>
-      </w:r>
-    </w:p>
-    <w:p>
-      <w:pPr>
+          <w:lang w:val="nl-NL"/>
+        </w:rPr>
+      </w:pPr>
+      <w:r>
+        <w:rPr>
+          <w:lang w:val="nl-NL"/>
+        </w:rPr>
+        <w:t>IP-adres van de domein controller</w:t>
+      </w:r>
+    </w:p>
+    <w:p>
+      <w:pPr>
+        <w:numPr>
+          <w:ilvl w:val="0"/>
+          <w:numId w:val="1"/>
+        </w:numPr>
         <w:spacing w:before="100" w:beforeAutospacing="1" w:after="100" w:afterAutospacing="1" w:line="240" w:lineRule="auto"/>
         <w:rPr>
-          <w:rFonts w:ascii="Times New Roman" w:eastAsia="Times New Roman" w:hAnsi="Times New Roman" w:cs="Times New Roman"/>
-          <w:sz w:val="24"/>
-          <w:szCs w:val="24"/>
-        </w:rPr>
-      </w:pPr>
-      <w:r>
-        <w:rPr>
-          <w:rFonts w:ascii="Times New Roman" w:eastAsia="Times New Roman" w:hAnsi="Times New Roman" w:cs="Times New Roman"/>
-          <w:b/>
-          <w:bCs/>
-          <w:sz w:val="24"/>
-          <w:szCs w:val="24"/>
-        </w:rPr>
-        <w:t>Stap 1</w:t>
-      </w:r>
-    </w:p>
-    <w:p>
-      <w:pPr>
+          <w:lang w:val="nl-NL"/>
+        </w:rPr>
+      </w:pPr>
+      <w:proofErr w:type="gramStart"/>
+      <w:r>
+        <w:rPr>
+          <w:lang w:val="nl-NL"/>
+        </w:rPr>
+        <w:t>poort</w:t>
+      </w:r>
+      <w:proofErr w:type="gramEnd"/>
+      <w:r>
+        <w:rPr>
+          <w:lang w:val="nl-NL"/>
+        </w:rPr>
+        <w:t xml:space="preserve"> waarover de DNS-communicatie met de domein controller loopt</w:t>
+      </w:r>
+    </w:p>
+    <w:p>
+      <w:pPr>
+        <w:numPr>
+          <w:ilvl w:val="0"/>
+          <w:numId w:val="1"/>
+        </w:numPr>
         <w:spacing w:before="100" w:beforeAutospacing="1" w:after="100" w:afterAutospacing="1" w:line="240" w:lineRule="auto"/>
-        <w:rPr>
-          <w:rFonts w:ascii="Times New Roman" w:eastAsia="Times New Roman" w:hAnsi="Times New Roman" w:cs="Times New Roman"/>
-          <w:sz w:val="24"/>
-          <w:szCs w:val="24"/>
-        </w:rPr>
-      </w:pPr>
-      <w:r>
-        <w:rPr>
-          <w:rFonts w:ascii="Times New Roman" w:eastAsia="Times New Roman" w:hAnsi="Times New Roman" w:cs="Times New Roman"/>
-          <w:sz w:val="24"/>
-          <w:szCs w:val="24"/>
-        </w:rPr>
-        <w:t>Eerst moest ik een plaats vinden met alles aanwezig om mijn server te kunnen voorzien van het nodige (input: muis en toetsenbord, output: monitor, internetvoorziening: 2 ethernet kabels verbonden met het interne netwerk). Mijn beste optie was hier om een huidige server te vervangen met deze server en ik mocht daarvoor de test server die Kwinten recentelijk geplaatst had proper afsluiten en vervangen met mijn server.</w:t>
-      </w:r>
-    </w:p>
-    <w:p>
-      <w:pPr>
+      </w:pPr>
+      <w:r>
+        <w:t xml:space="preserve">time out value </w:t>
+      </w:r>
+      <w:proofErr w:type="spellStart"/>
+      <w:r>
+        <w:t>bij</w:t>
+      </w:r>
+      <w:proofErr w:type="spellEnd"/>
+      <w:r>
+        <w:t xml:space="preserve"> </w:t>
+      </w:r>
+      <w:proofErr w:type="spellStart"/>
+      <w:r>
+        <w:t>communicatieproblemen</w:t>
+      </w:r>
+      <w:proofErr w:type="spellEnd"/>
+    </w:p>
+    <w:p>
+      <w:pPr>
+        <w:numPr>
+          <w:ilvl w:val="0"/>
+          <w:numId w:val="1"/>
+        </w:numPr>
         <w:spacing w:before="100" w:beforeAutospacing="1" w:after="100" w:afterAutospacing="1" w:line="240" w:lineRule="auto"/>
-        <w:rPr>
-          <w:rFonts w:ascii="Times New Roman" w:eastAsia="Times New Roman" w:hAnsi="Times New Roman" w:cs="Times New Roman"/>
-          <w:sz w:val="24"/>
-          <w:szCs w:val="24"/>
-        </w:rPr>
-      </w:pPr>
-      <w:r>
-        <w:rPr>
-          <w:rFonts w:ascii="Times New Roman" w:eastAsia="Times New Roman" w:hAnsi="Times New Roman" w:cs="Times New Roman"/>
-          <w:sz w:val="24"/>
-          <w:szCs w:val="24"/>
-        </w:rPr>
-        <w:t>Na het aansluiten van een muis, toetsenbord, scherm, ontdubbelde voedingskabels en ethernet kabel op de correcte poort kon ik de computer opstarten en aan het hele proces beginnen.</w:t>
-      </w:r>
-    </w:p>
-    <w:p>
-      <w:pPr>
+      </w:pPr>
+      <w:r>
+        <w:rPr>
+          <w:rStyle w:val="Strong"/>
+        </w:rPr>
+        <w:t xml:space="preserve">Single </w:t>
+      </w:r>
+      <w:proofErr w:type="spellStart"/>
+      <w:r>
+        <w:rPr>
+          <w:rStyle w:val="Strong"/>
+        </w:rPr>
+        <w:t>sing</w:t>
+      </w:r>
+      <w:proofErr w:type="spellEnd"/>
+      <w:r>
+        <w:rPr>
+          <w:rStyle w:val="Strong"/>
+        </w:rPr>
+        <w:t xml:space="preserve">-on </w:t>
+      </w:r>
+      <w:proofErr w:type="spellStart"/>
+      <w:r>
+        <w:rPr>
+          <w:rStyle w:val="Strong"/>
+        </w:rPr>
+        <w:t>domein</w:t>
+      </w:r>
+      <w:proofErr w:type="spellEnd"/>
+    </w:p>
+    <w:p>
+      <w:pPr>
+        <w:numPr>
+          <w:ilvl w:val="0"/>
+          <w:numId w:val="1"/>
+        </w:numPr>
         <w:spacing w:before="100" w:beforeAutospacing="1" w:after="100" w:afterAutospacing="1" w:line="240" w:lineRule="auto"/>
-        <w:rPr>
-          <w:rFonts w:ascii="Times New Roman" w:eastAsia="Times New Roman" w:hAnsi="Times New Roman" w:cs="Times New Roman"/>
-          <w:sz w:val="24"/>
-          <w:szCs w:val="24"/>
-        </w:rPr>
-      </w:pPr>
-      <w:r>
-        <w:rPr>
-          <w:rFonts w:ascii="Times New Roman" w:eastAsia="Times New Roman" w:hAnsi="Times New Roman" w:cs="Times New Roman"/>
+      </w:pPr>
+      <w:r>
+        <w:t xml:space="preserve">AD </w:t>
+      </w:r>
+      <w:proofErr w:type="spellStart"/>
+      <w:r>
+        <w:t>locatie</w:t>
+      </w:r>
+      <w:proofErr w:type="spellEnd"/>
+      <w:r>
+        <w:t xml:space="preserve"> van de users (Base DN)</w:t>
+      </w:r>
+    </w:p>
+    <w:p>
+      <w:pPr>
+        <w:numPr>
+          <w:ilvl w:val="0"/>
+          <w:numId w:val="1"/>
+        </w:numPr>
+        <w:spacing w:before="100" w:beforeAutospacing="1" w:after="100" w:afterAutospacing="1" w:line="240" w:lineRule="auto"/>
+        <w:rPr>
+          <w:lang w:val="nl-NL"/>
+        </w:rPr>
+      </w:pPr>
+      <w:proofErr w:type="gramStart"/>
+      <w:r>
+        <w:rPr>
+          <w:lang w:val="nl-NL"/>
+        </w:rPr>
+        <w:t>account</w:t>
+      </w:r>
+      <w:proofErr w:type="gramEnd"/>
+      <w:r>
+        <w:rPr>
+          <w:lang w:val="nl-NL"/>
+        </w:rPr>
+        <w:t xml:space="preserve"> met administrator rechten binnen het domein</w:t>
+      </w:r>
+    </w:p>
+    <w:p>
+      <w:pPr>
+        <w:numPr>
+          <w:ilvl w:val="0"/>
+          <w:numId w:val="1"/>
+        </w:numPr>
+        <w:spacing w:before="100" w:beforeAutospacing="1" w:after="100" w:afterAutospacing="1" w:line="240" w:lineRule="auto"/>
+        <w:rPr>
+          <w:lang w:val="nl-NL"/>
+        </w:rPr>
+      </w:pPr>
+      <w:proofErr w:type="gramStart"/>
+      <w:r>
+        <w:rPr>
+          <w:rStyle w:val="Strong"/>
+          <w:lang w:val="nl-NL"/>
+        </w:rPr>
+        <w:t>methode</w:t>
+      </w:r>
+      <w:proofErr w:type="gramEnd"/>
+      <w:r>
+        <w:rPr>
+          <w:rStyle w:val="Strong"/>
+          <w:lang w:val="nl-NL"/>
+        </w:rPr>
+        <w:t xml:space="preserve"> waarop de authenticatie van gebruikers word nagekeken</w:t>
+      </w:r>
+      <w:r>
+        <w:rPr>
+          <w:lang w:val="nl-NL"/>
+        </w:rPr>
+        <w:t xml:space="preserve"> (hier heb ik accountnaam+ ww. gekozen, dit wordt vermeld als 'sAMAccountName')</w:t>
+      </w:r>
+    </w:p>
+    <w:p>
+      <w:pPr>
+        <w:pStyle w:val="NormalWeb"/>
+      </w:pPr>
+      <w:r>
+        <w:rPr>
           <w:noProof/>
-          <w:sz w:val="24"/>
-          <w:szCs w:val="24"/>
         </w:rPr>
         <w:drawing>
           <wp:inline distT="0" distB="0" distL="0" distR="0">
-            <wp:extent cx="2859405" cy="2142490"/>
-            <wp:effectExtent l="0" t="0" r="0" b="0"/>
-            <wp:docPr id="6" name="Picture 6" descr="https://maximdelaet.edublogs.org/files/2018/02/IMG_20180222_162738-1qk3y8z-27wtdxw-300x225.jpg"/>
+            <wp:extent cx="9178290" cy="4926965"/>
+            <wp:effectExtent l="0" t="0" r="3810" b="6985"/>
+            <wp:docPr id="10" name="Picture 10" descr="https://maximdelaet.edublogs.org/files/2018/03/AD_settings-2hb75jy-1x86dpg.png"/>
             <wp:cNvGraphicFramePr>
               <a:graphicFrameLocks xmlns:a="http://schemas.openxmlformats.org/drawingml/2006/main" noChangeAspect="1"/>
             </wp:cNvGraphicFramePr>
@@ -127,130 +531,7 @@
               <a:graphicData uri="http://schemas.openxmlformats.org/drawingml/2006/picture">
                 <pic:pic xmlns:pic="http://schemas.openxmlformats.org/drawingml/2006/picture">
                   <pic:nvPicPr>
-                    <pic:cNvPr id="0" name="Picture 1" descr="https://maximdelaet.edublogs.org/files/2018/02/IMG_20180222_162738-1qk3y8z-27wtdxw-300x225.jpg"/>
-                    <pic:cNvPicPr>
-                      <a:picLocks noChangeAspect="1" noChangeArrowheads="1"/>
-                    </pic:cNvPicPr>
-                  </pic:nvPicPr>
-                  <pic:blipFill>
-                    <a:blip r:embed="rId4">
-                      <a:extLst>
-                        <a:ext uri="{28A0092B-C50C-407E-A947-70E740481C1C}">
-                          <a14:useLocalDpi xmlns:a14="http://schemas.microsoft.com/office/drawing/2010/main" val="0"/>
-                        </a:ext>
-                      </a:extLst>
-                    </a:blip>
-                    <a:srcRect/>
-                    <a:stretch>
-                      <a:fillRect/>
-                    </a:stretch>
-                  </pic:blipFill>
-                  <pic:spPr bwMode="auto">
-                    <a:xfrm>
-                      <a:off x="0" y="0"/>
-                      <a:ext cx="2859405" cy="2142490"/>
-                    </a:xfrm>
-                    <a:prstGeom prst="rect">
-                      <a:avLst/>
-                    </a:prstGeom>
-                    <a:noFill/>
-                    <a:ln>
-                      <a:noFill/>
-                    </a:ln>
-                  </pic:spPr>
-                </pic:pic>
-              </a:graphicData>
-            </a:graphic>
-          </wp:inline>
-        </w:drawing>
-      </w:r>
-    </w:p>
-    <w:p>
-      <w:pPr>
-        <w:spacing w:before="100" w:beforeAutospacing="1" w:after="100" w:afterAutospacing="1" w:line="240" w:lineRule="auto"/>
-        <w:rPr>
-          <w:rFonts w:ascii="Times New Roman" w:eastAsia="Times New Roman" w:hAnsi="Times New Roman" w:cs="Times New Roman"/>
-          <w:sz w:val="24"/>
-          <w:szCs w:val="24"/>
-        </w:rPr>
-      </w:pPr>
-      <w:r>
-        <w:rPr>
-          <w:rFonts w:ascii="Times New Roman" w:eastAsia="Times New Roman" w:hAnsi="Times New Roman" w:cs="Times New Roman"/>
-          <w:b/>
-          <w:bCs/>
-          <w:sz w:val="24"/>
-          <w:szCs w:val="24"/>
-        </w:rPr>
-        <w:t>Stap 2</w:t>
-      </w:r>
-    </w:p>
-    <w:p>
-      <w:pPr>
-        <w:spacing w:before="100" w:beforeAutospacing="1" w:after="100" w:afterAutospacing="1" w:line="240" w:lineRule="auto"/>
-        <w:rPr>
-          <w:rFonts w:ascii="Times New Roman" w:eastAsia="Times New Roman" w:hAnsi="Times New Roman" w:cs="Times New Roman"/>
-          <w:sz w:val="24"/>
-          <w:szCs w:val="24"/>
-        </w:rPr>
-      </w:pPr>
-      <w:r>
-        <w:rPr>
-          <w:rFonts w:ascii="Times New Roman" w:eastAsia="Times New Roman" w:hAnsi="Times New Roman" w:cs="Times New Roman"/>
-          <w:sz w:val="24"/>
-          <w:szCs w:val="24"/>
-        </w:rPr>
-        <w:t xml:space="preserve">Om te beginnen met de driver updates en eigenlijk alles zo gemakkelijk mogelijk uit te voeren was het best van via de </w:t>
-      </w:r>
-      <w:r>
-        <w:rPr>
-          <w:rFonts w:ascii="Times New Roman" w:eastAsia="Times New Roman" w:hAnsi="Times New Roman" w:cs="Times New Roman"/>
-          <w:b/>
-          <w:bCs/>
-          <w:sz w:val="24"/>
-          <w:szCs w:val="24"/>
-        </w:rPr>
-        <w:t>IMM (Integrated Management Module)</w:t>
-      </w:r>
-      <w:r>
-        <w:rPr>
-          <w:rFonts w:ascii="Times New Roman" w:eastAsia="Times New Roman" w:hAnsi="Times New Roman" w:cs="Times New Roman"/>
-          <w:sz w:val="24"/>
-          <w:szCs w:val="24"/>
-        </w:rPr>
-        <w:t xml:space="preserve"> te werken. Bij deze was het aangewezen om dit eerst te updaten. Ik heb de nodige driver hiervoor geïnstalleerd en mits het heropstarten van de server stond de recente IMM versie klaar. Na het resetten van de IMM en netwerksettings kon ik inloggen door gebruik te maken van de standaard logingegevens. Met deze up to date IMM kon ik zonder problemen remote aan de server vanaf mijn computer en zo was het mogelijk om de volgende stappen op een gemakkelijke manier uit te voeren.</w:t>
-      </w:r>
-    </w:p>
-    <w:p>
-      <w:pPr>
-        <w:spacing w:before="100" w:beforeAutospacing="1" w:after="100" w:afterAutospacing="1" w:line="240" w:lineRule="auto"/>
-        <w:rPr>
-          <w:rFonts w:ascii="Times New Roman" w:eastAsia="Times New Roman" w:hAnsi="Times New Roman" w:cs="Times New Roman"/>
-          <w:sz w:val="24"/>
-          <w:szCs w:val="24"/>
-        </w:rPr>
-      </w:pPr>
-      <w:r>
-        <w:rPr>
-          <w:rFonts w:ascii="Times New Roman" w:eastAsia="Times New Roman" w:hAnsi="Times New Roman" w:cs="Times New Roman"/>
-          <w:noProof/>
-          <w:sz w:val="24"/>
-          <w:szCs w:val="24"/>
-        </w:rPr>
-        <w:lastRenderedPageBreak/>
-        <w:drawing>
-          <wp:inline distT="0" distB="0" distL="0" distR="0">
-            <wp:extent cx="2859405" cy="2142490"/>
-            <wp:effectExtent l="0" t="0" r="0" b="0"/>
-            <wp:docPr id="5" name="Picture 5" descr="https://maximdelaet.edublogs.org/files/2018/02/network-1mub1tv-1umg9y8-300x225.jpg"/>
-            <wp:cNvGraphicFramePr>
-              <a:graphicFrameLocks xmlns:a="http://schemas.openxmlformats.org/drawingml/2006/main" noChangeAspect="1"/>
-            </wp:cNvGraphicFramePr>
-            <a:graphic xmlns:a="http://schemas.openxmlformats.org/drawingml/2006/main">
-              <a:graphicData uri="http://schemas.openxmlformats.org/drawingml/2006/picture">
-                <pic:pic xmlns:pic="http://schemas.openxmlformats.org/drawingml/2006/picture">
-                  <pic:nvPicPr>
-                    <pic:cNvPr id="0" name="Picture 2" descr="https://maximdelaet.edublogs.org/files/2018/02/network-1mub1tv-1umg9y8-300x225.jpg"/>
+                    <pic:cNvPr id="0" name="Picture 1" descr="https://maximdelaet.edublogs.org/files/2018/03/AD_settings-2hb75jy-1x86dpg.png"/>
                     <pic:cNvPicPr>
                       <a:picLocks noChangeAspect="1" noChangeArrowheads="1"/>
                     </pic:cNvPicPr>
@@ -271,7 +552,7 @@
                   <pic:spPr bwMode="auto">
                     <a:xfrm>
                       <a:off x="0" y="0"/>
-                      <a:ext cx="2859405" cy="2142490"/>
+                      <a:ext cx="9178290" cy="4926965"/>
                     </a:xfrm>
                     <a:prstGeom prst="rect">
                       <a:avLst/>
@@ -290,25 +571,152 @@
     </w:p>
     <w:p>
       <w:pPr>
-        <w:spacing w:before="100" w:beforeAutospacing="1" w:after="100" w:afterAutospacing="1" w:line="240" w:lineRule="auto"/>
-        <w:rPr>
-          <w:rFonts w:ascii="Times New Roman" w:eastAsia="Times New Roman" w:hAnsi="Times New Roman" w:cs="Times New Roman"/>
-          <w:sz w:val="24"/>
-          <w:szCs w:val="24"/>
-        </w:rPr>
-      </w:pPr>
-      <w:r>
-        <w:rPr>
-          <w:rFonts w:ascii="Times New Roman" w:eastAsia="Times New Roman" w:hAnsi="Times New Roman" w:cs="Times New Roman"/>
+        <w:pStyle w:val="NormalWeb"/>
+        <w:rPr>
+          <w:lang w:val="nl-NL"/>
+        </w:rPr>
+      </w:pPr>
+      <w:r>
+        <w:rPr>
+          <w:lang w:val="nl-NL"/>
+        </w:rPr>
+        <w:t> </w:t>
+      </w:r>
+    </w:p>
+    <w:p>
+      <w:pPr>
+        <w:pStyle w:val="Heading2"/>
+        <w:rPr>
+          <w:lang w:val="nl-NL"/>
+        </w:rPr>
+      </w:pPr>
+      <w:r>
+        <w:rPr>
+          <w:lang w:val="nl-NL"/>
+        </w:rPr>
+        <w:t>Authenticatie &amp; Credentials</w:t>
+      </w:r>
+    </w:p>
+    <w:p>
+      <w:pPr>
+        <w:pStyle w:val="NormalWeb"/>
+        <w:rPr>
+          <w:lang w:val="nl-NL"/>
+        </w:rPr>
+      </w:pPr>
+      <w:r>
+        <w:rPr>
+          <w:lang w:val="nl-NL"/>
+        </w:rPr>
+        <w:lastRenderedPageBreak/>
+        <w:t xml:space="preserve">De NetScaler is publiek bereikbaar, het verkeer van de clients naar de NetScaler moet uiteraard over een beveiligde </w:t>
+      </w:r>
+      <w:proofErr w:type="gramStart"/>
+      <w:r>
+        <w:rPr>
+          <w:lang w:val="nl-NL"/>
+        </w:rPr>
+        <w:t>HTTPS verbinding</w:t>
+      </w:r>
+      <w:proofErr w:type="gramEnd"/>
+      <w:r>
+        <w:rPr>
+          <w:lang w:val="nl-NL"/>
+        </w:rPr>
+        <w:t xml:space="preserve"> lopen. Daarvoor moeten er dus certificaten voorzien worden op de NetScaler. Bovendien kan een client alleen maar verbinden met de data waartoe hij rechten heeft. Voor die authenticatie wordt er gebruik gemaakt van 'Single sign-on' (SSO).</w:t>
+      </w:r>
+    </w:p>
+    <w:p>
+      <w:pPr>
+        <w:pStyle w:val="Heading3"/>
+        <w:rPr>
+          <w:lang w:val="nl-NL"/>
+        </w:rPr>
+      </w:pPr>
+      <w:r>
+        <w:rPr>
+          <w:lang w:val="nl-NL"/>
+        </w:rPr>
+        <w:t>Certificaten</w:t>
+      </w:r>
+    </w:p>
+    <w:p>
+      <w:pPr>
+        <w:pStyle w:val="NormalWeb"/>
+        <w:rPr>
+          <w:lang w:val="nl-NL"/>
+        </w:rPr>
+      </w:pPr>
+      <w:r>
+        <w:rPr>
+          <w:lang w:val="nl-NL"/>
+        </w:rPr>
+        <w:t xml:space="preserve">Aangezien de NetScaler publiek bereikbaar is d.m.v. een URL die onder het icorda.be domein valt, moet ze voorzien worden van het </w:t>
+      </w:r>
+      <w:r>
+        <w:rPr>
+          <w:rStyle w:val="Strong"/>
+          <w:lang w:val="nl-NL"/>
+        </w:rPr>
+        <w:t xml:space="preserve">wildcard certificaat voor </w:t>
+      </w:r>
+      <w:proofErr w:type="gramStart"/>
+      <w:r>
+        <w:rPr>
+          <w:rStyle w:val="Strong"/>
+          <w:lang w:val="nl-NL"/>
+        </w:rPr>
+        <w:t>*.icorda.be</w:t>
+      </w:r>
+      <w:proofErr w:type="gramEnd"/>
+      <w:r>
+        <w:rPr>
+          <w:lang w:val="nl-NL"/>
+        </w:rPr>
+        <w:t xml:space="preserve"> om SSL-verbindingen mogelijk te maken. Alle clients die het algemene certificaat voor icorda.be vertrouwen (of alle certificaten die getrust worden door intermediate CA 'Thawte' of root CA 'DigiCert') kunnen nu een veilige verbinding met de NetScaler opzetten.</w:t>
+      </w:r>
+    </w:p>
+    <w:p>
+      <w:pPr>
+        <w:pStyle w:val="NormalWeb"/>
+        <w:rPr>
+          <w:lang w:val="nl-NL"/>
+        </w:rPr>
+      </w:pPr>
+      <w:r>
+        <w:rPr>
+          <w:lang w:val="nl-NL"/>
+        </w:rPr>
+        <w:t xml:space="preserve">Niet alleen de wildcard- maar ook de intermediate CA- en root </w:t>
+      </w:r>
+      <w:proofErr w:type="gramStart"/>
+      <w:r>
+        <w:rPr>
+          <w:lang w:val="nl-NL"/>
+        </w:rPr>
+        <w:t>CA certificaten</w:t>
+      </w:r>
+      <w:proofErr w:type="gramEnd"/>
+      <w:r>
+        <w:rPr>
+          <w:lang w:val="nl-NL"/>
+        </w:rPr>
+        <w:t xml:space="preserve"> moesten hiervoor geïnstalleerd worden op de NetScaler.</w:t>
+      </w:r>
+    </w:p>
+    <w:p>
+      <w:pPr>
+        <w:pStyle w:val="NormalWeb"/>
+      </w:pPr>
+      <w:r>
+        <w:rPr>
           <w:noProof/>
-          <w:sz w:val="24"/>
-          <w:szCs w:val="24"/>
         </w:rPr>
         <w:drawing>
           <wp:inline distT="0" distB="0" distL="0" distR="0">
-            <wp:extent cx="2859405" cy="1610360"/>
-            <wp:effectExtent l="0" t="0" r="0" b="8890"/>
-            <wp:docPr id="4" name="Picture 4" descr="https://maximdelaet.edublogs.org/files/2018/02/IMM-2l6nfv6-2gsp5x7-300x169.png"/>
+            <wp:extent cx="3056890" cy="2074545"/>
+            <wp:effectExtent l="0" t="0" r="0" b="1905"/>
+            <wp:docPr id="9" name="Picture 9" descr="https://maximdelaet.edublogs.org/files/2018/03/wildcard_cert-1b6x956-11bgjnn.png"/>
             <wp:cNvGraphicFramePr>
               <a:graphicFrameLocks xmlns:a="http://schemas.openxmlformats.org/drawingml/2006/main" noChangeAspect="1"/>
             </wp:cNvGraphicFramePr>
@@ -316,7 +724,7 @@
               <a:graphicData uri="http://schemas.openxmlformats.org/drawingml/2006/picture">
                 <pic:pic xmlns:pic="http://schemas.openxmlformats.org/drawingml/2006/picture">
                   <pic:nvPicPr>
-                    <pic:cNvPr id="0" name="Picture 3" descr="https://maximdelaet.edublogs.org/files/2018/02/IMM-2l6nfv6-2gsp5x7-300x169.png"/>
+                    <pic:cNvPr id="0" name="Picture 2" descr="https://maximdelaet.edublogs.org/files/2018/03/wildcard_cert-1b6x956-11bgjnn.png"/>
                     <pic:cNvPicPr>
                       <a:picLocks noChangeAspect="1" noChangeArrowheads="1"/>
                     </pic:cNvPicPr>
@@ -337,7 +745,7 @@
                   <pic:spPr bwMode="auto">
                     <a:xfrm>
                       <a:off x="0" y="0"/>
-                      <a:ext cx="2859405" cy="1610360"/>
+                      <a:ext cx="3056890" cy="2074545"/>
                     </a:xfrm>
                     <a:prstGeom prst="rect">
                       <a:avLst/>
@@ -356,100 +764,26 @@
     </w:p>
     <w:p>
       <w:pPr>
-        <w:spacing w:before="100" w:beforeAutospacing="1" w:after="100" w:afterAutospacing="1" w:line="240" w:lineRule="auto"/>
-        <w:rPr>
-          <w:rFonts w:ascii="Times New Roman" w:eastAsia="Times New Roman" w:hAnsi="Times New Roman" w:cs="Times New Roman"/>
-          <w:sz w:val="24"/>
-          <w:szCs w:val="24"/>
-        </w:rPr>
-      </w:pPr>
-      <w:r>
-        <w:rPr>
-          <w:rFonts w:ascii="Times New Roman" w:eastAsia="Times New Roman" w:hAnsi="Times New Roman" w:cs="Times New Roman"/>
-          <w:b/>
-          <w:bCs/>
-          <w:sz w:val="24"/>
-          <w:szCs w:val="24"/>
-        </w:rPr>
-        <w:t>Stap 3</w:t>
-      </w:r>
-    </w:p>
-    <w:p>
-      <w:pPr>
-        <w:spacing w:before="100" w:beforeAutospacing="1" w:after="100" w:afterAutospacing="1" w:line="240" w:lineRule="auto"/>
-        <w:rPr>
-          <w:rFonts w:ascii="Times New Roman" w:eastAsia="Times New Roman" w:hAnsi="Times New Roman" w:cs="Times New Roman"/>
-          <w:sz w:val="24"/>
-          <w:szCs w:val="24"/>
-        </w:rPr>
-      </w:pPr>
-      <w:r>
-        <w:rPr>
-          <w:rFonts w:ascii="Times New Roman" w:eastAsia="Times New Roman" w:hAnsi="Times New Roman" w:cs="Times New Roman"/>
-          <w:sz w:val="24"/>
-          <w:szCs w:val="24"/>
-        </w:rPr>
-        <w:t xml:space="preserve">Vervolgens was het zoeken naar een goede manier om de server van alle nodige driver updates te voorzien. Jochen liet me weten dat er een tool bestond dat door Lenovo en IBM gebruikt wordt en al dit werk voor je doet. Dit was de </w:t>
-      </w:r>
-      <w:r>
-        <w:rPr>
-          <w:rFonts w:ascii="Times New Roman" w:eastAsia="Times New Roman" w:hAnsi="Times New Roman" w:cs="Times New Roman"/>
-          <w:b/>
-          <w:bCs/>
-          <w:sz w:val="24"/>
-          <w:szCs w:val="24"/>
-        </w:rPr>
-        <w:t>Boot Media Creator</w:t>
-      </w:r>
-      <w:r>
-        <w:rPr>
-          <w:rFonts w:ascii="Times New Roman" w:eastAsia="Times New Roman" w:hAnsi="Times New Roman" w:cs="Times New Roman"/>
-          <w:sz w:val="24"/>
-          <w:szCs w:val="24"/>
-        </w:rPr>
-        <w:t xml:space="preserve"> </w:t>
-      </w:r>
-      <w:r>
-        <w:rPr>
-          <w:rFonts w:ascii="Times New Roman" w:eastAsia="Times New Roman" w:hAnsi="Times New Roman" w:cs="Times New Roman"/>
-          <w:b/>
-          <w:bCs/>
-          <w:sz w:val="24"/>
-          <w:szCs w:val="24"/>
-        </w:rPr>
-        <w:t>(BoMC). </w:t>
-      </w:r>
-      <w:r>
-        <w:rPr>
-          <w:rFonts w:ascii="Times New Roman" w:eastAsia="Times New Roman" w:hAnsi="Times New Roman" w:cs="Times New Roman"/>
-          <w:sz w:val="24"/>
-          <w:szCs w:val="24"/>
-        </w:rPr>
-        <w:t>Het was moeilijk om de juiste versie te vinden die op Windows 10 werkt, het is namelijk zo dat alle verouderde versies enkel op W7 of oudere besturingssystemen werken. De nieuwste versie(s) zijn dan niet te vinden op dezelfde downloadpagina. Gelukkig zijn er wel andere pagina's op de officiële website waar de download van de laatste versie (11.1) op te vinden is. Deze draaide zonder problemen op mijn Windows 10 pc en hiermee was ik in staat om alle drivers te verzamelen voor de IBM x3650 M3 7945G2G en deze te verwerken in een bootable ISO package.</w:t>
-      </w:r>
-    </w:p>
-    <w:p>
-      <w:pPr>
-        <w:spacing w:before="100" w:beforeAutospacing="1" w:after="100" w:afterAutospacing="1" w:line="240" w:lineRule="auto"/>
-        <w:rPr>
-          <w:rFonts w:ascii="Times New Roman" w:eastAsia="Times New Roman" w:hAnsi="Times New Roman" w:cs="Times New Roman"/>
-          <w:sz w:val="24"/>
-          <w:szCs w:val="24"/>
-        </w:rPr>
-      </w:pPr>
-      <w:r>
-        <w:rPr>
-          <w:rFonts w:ascii="Times New Roman" w:eastAsia="Times New Roman" w:hAnsi="Times New Roman" w:cs="Times New Roman"/>
+        <w:pStyle w:val="Heading3"/>
+      </w:pPr>
+      <w:r>
+        <w:lastRenderedPageBreak/>
+        <w:t>SSO</w:t>
+      </w:r>
+    </w:p>
+    <w:p>
+      <w:pPr>
+        <w:pStyle w:val="NormalWeb"/>
+      </w:pPr>
+      <w:r>
+        <w:rPr>
           <w:noProof/>
-          <w:sz w:val="24"/>
-          <w:szCs w:val="24"/>
-        </w:rPr>
-        <w:lastRenderedPageBreak/>
+        </w:rPr>
         <w:drawing>
           <wp:inline distT="0" distB="0" distL="0" distR="0">
-            <wp:extent cx="2859405" cy="2197100"/>
-            <wp:effectExtent l="0" t="0" r="0" b="0"/>
-            <wp:docPr id="3" name="Picture 3" descr="https://maximdelaet.edublogs.org/files/2018/02/bomc-19xfzde-2ebgzo2-300x231.png"/>
+            <wp:extent cx="4114800" cy="3766820"/>
+            <wp:effectExtent l="0" t="0" r="0" b="5080"/>
+            <wp:docPr id="8" name="Picture 8" descr="https://maximdelaet.edublogs.org/files/2018/03/SSO-2g8j7s6-1ioa3hd.jpg"/>
             <wp:cNvGraphicFramePr>
               <a:graphicFrameLocks xmlns:a="http://schemas.openxmlformats.org/drawingml/2006/main" noChangeAspect="1"/>
             </wp:cNvGraphicFramePr>
@@ -457,7 +791,7 @@
               <a:graphicData uri="http://schemas.openxmlformats.org/drawingml/2006/picture">
                 <pic:pic xmlns:pic="http://schemas.openxmlformats.org/drawingml/2006/picture">
                   <pic:nvPicPr>
-                    <pic:cNvPr id="0" name="Picture 4" descr="https://maximdelaet.edublogs.org/files/2018/02/bomc-19xfzde-2ebgzo2-300x231.png"/>
+                    <pic:cNvPr id="0" name="Picture 3" descr="https://maximdelaet.edublogs.org/files/2018/03/SSO-2g8j7s6-1ioa3hd.jpg"/>
                     <pic:cNvPicPr>
                       <a:picLocks noChangeAspect="1" noChangeArrowheads="1"/>
                     </pic:cNvPicPr>
@@ -478,7 +812,7 @@
                   <pic:spPr bwMode="auto">
                     <a:xfrm>
                       <a:off x="0" y="0"/>
-                      <a:ext cx="2859405" cy="2197100"/>
+                      <a:ext cx="4114800" cy="3766820"/>
                     </a:xfrm>
                     <a:prstGeom prst="rect">
                       <a:avLst/>
@@ -497,43 +831,67 @@
     </w:p>
     <w:p>
       <w:pPr>
-        <w:spacing w:before="100" w:beforeAutospacing="1" w:after="100" w:afterAutospacing="1" w:line="240" w:lineRule="auto"/>
-        <w:rPr>
-          <w:rFonts w:ascii="Times New Roman" w:eastAsia="Times New Roman" w:hAnsi="Times New Roman" w:cs="Times New Roman"/>
-          <w:sz w:val="24"/>
-          <w:szCs w:val="24"/>
-        </w:rPr>
-      </w:pPr>
-      <w:r>
-        <w:rPr>
-          <w:rFonts w:ascii="Times New Roman" w:eastAsia="Times New Roman" w:hAnsi="Times New Roman" w:cs="Times New Roman"/>
-          <w:sz w:val="24"/>
-          <w:szCs w:val="24"/>
-        </w:rPr>
-        <w:t>Dan is het nodig om via de remote console (te downloaden in de IMM) deze ISO te mounten op de server en de server herop te starten. Vervolgens kan er geboot worden van de ISO en worden de nieuwe drivers automagisch geïnstalleerd.</w:t>
-      </w:r>
-    </w:p>
-    <w:p>
-      <w:pPr>
-        <w:spacing w:before="100" w:beforeAutospacing="1" w:after="100" w:afterAutospacing="1" w:line="240" w:lineRule="auto"/>
-        <w:rPr>
-          <w:rFonts w:ascii="Times New Roman" w:eastAsia="Times New Roman" w:hAnsi="Times New Roman" w:cs="Times New Roman"/>
-          <w:sz w:val="24"/>
-          <w:szCs w:val="24"/>
-        </w:rPr>
-      </w:pPr>
-      <w:r>
-        <w:rPr>
-          <w:rFonts w:ascii="Times New Roman" w:eastAsia="Times New Roman" w:hAnsi="Times New Roman" w:cs="Times New Roman"/>
+        <w:pStyle w:val="NormalWeb"/>
+        <w:rPr>
+          <w:lang w:val="nl-NL"/>
+        </w:rPr>
+      </w:pPr>
+      <w:r>
+        <w:rPr>
+          <w:lang w:val="nl-NL"/>
+        </w:rPr>
+        <w:t>Single sign-on (SSO) is een onderdeel in deze opstelling waar ik veel tijd en onderzoek aan besteed heb. Het is een zeer interessante oplossing dat steeds meer en meer gebruikt wordt (ook in het dagelijks leven van de gewone internetgebruiker, denk aan de universele 1-click Facebook of Google login). Mijn voorkennis hierover was minimaal tot onbestaande en dit bleek ook het geval te zijn voor het merendeel van mijn collega's. Buiten het enorme potentieel voor hedendaags gebruik is het ook een heel interessant mechanisme om meer over te leren. De informatie die terug te vinden is over de werking (en zeker de configuratie) ervan is redelijk miniem. De technologie is bovendien nog steeds voor verbetering vatbaar ondanks dat het al 15 jaar bestaat. Op dit moment wordt voor SSO nog steeds (veruit) het meest gebruik gemaakt van de sterk verouderde SAML (Security Assertion Markup Language) standaard. Van de recentere OAuth (Open Authorization) en OpenID Connect standaarden is veel minder terug te vinden omdat het gebruik ervan lager ligt (ondanks de betere beveiliging en ondersteuning t.o.v. SAML). Mij leek het dan ook een uitdaging om gebruik te maken van 1 van deze nieuwere standaarden in mijn opstelling</w:t>
+      </w:r>
+      <w:r>
+        <w:rPr>
+          <w:rStyle w:val="Emphasis"/>
+          <w:rFonts w:eastAsiaTheme="majorEastAsia"/>
+          <w:lang w:val="nl-NL"/>
+        </w:rPr>
+        <w:t xml:space="preserve"> (momenteel gaat mijn aandacht naar OAuth, in principe draait OpenID ook op de OAuth standaard)</w:t>
+      </w:r>
+      <w:r>
+        <w:rPr>
+          <w:lang w:val="nl-NL"/>
+        </w:rPr>
+        <w:t xml:space="preserve">. </w:t>
+      </w:r>
+      <w:r>
+        <w:rPr>
+          <w:rStyle w:val="Strong"/>
+          <w:lang w:val="nl-NL"/>
+        </w:rPr>
+        <w:t>Bovendien zou ik SSO graag opnemen als een belangrijk onderwerp in mijn bachelorproef.</w:t>
+      </w:r>
+    </w:p>
+    <w:p>
+      <w:pPr>
+        <w:pStyle w:val="NormalWeb"/>
+        <w:rPr>
+          <w:lang w:val="nl-NL"/>
+        </w:rPr>
+      </w:pPr>
+      <w:r>
+        <w:rPr>
+          <w:lang w:val="nl-NL"/>
+        </w:rPr>
+        <w:t> </w:t>
+      </w:r>
+    </w:p>
+    <w:p>
+      <w:pPr>
+        <w:pStyle w:val="NormalWeb"/>
+      </w:pPr>
+      <w:r>
+        <w:rPr>
           <w:noProof/>
-          <w:sz w:val="24"/>
-          <w:szCs w:val="24"/>
-        </w:rPr>
+        </w:rPr>
+        <w:lastRenderedPageBreak/>
         <w:drawing>
           <wp:inline distT="0" distB="0" distL="0" distR="0">
-            <wp:extent cx="2859405" cy="784860"/>
+            <wp:extent cx="7622540" cy="5049520"/>
             <wp:effectExtent l="0" t="0" r="0" b="0"/>
-            <wp:docPr id="2" name="Picture 2" descr="https://maximdelaet.edublogs.org/files/2018/02/mounting-tayuvv-1na1xa6-300x82.png"/>
+            <wp:docPr id="7" name="Picture 7" descr="https://maximdelaet.edublogs.org/files/2018/03/SSO_FLOW-14nukut-18ihwxw.jpg"/>
             <wp:cNvGraphicFramePr>
               <a:graphicFrameLocks xmlns:a="http://schemas.openxmlformats.org/drawingml/2006/main" noChangeAspect="1"/>
             </wp:cNvGraphicFramePr>
@@ -541,7 +899,7 @@
               <a:graphicData uri="http://schemas.openxmlformats.org/drawingml/2006/picture">
                 <pic:pic xmlns:pic="http://schemas.openxmlformats.org/drawingml/2006/picture">
                   <pic:nvPicPr>
-                    <pic:cNvPr id="0" name="Picture 5" descr="https://maximdelaet.edublogs.org/files/2018/02/mounting-tayuvv-1na1xa6-300x82.png"/>
+                    <pic:cNvPr id="0" name="Picture 4" descr="https://maximdelaet.edublogs.org/files/2018/03/SSO_FLOW-14nukut-18ihwxw.jpg"/>
                     <pic:cNvPicPr>
                       <a:picLocks noChangeAspect="1" noChangeArrowheads="1"/>
                     </pic:cNvPicPr>
@@ -562,7 +920,7 @@
                   <pic:spPr bwMode="auto">
                     <a:xfrm>
                       <a:off x="0" y="0"/>
-                      <a:ext cx="2859405" cy="784860"/>
+                      <a:ext cx="7622540" cy="5049520"/>
                     </a:xfrm>
                     <a:prstGeom prst="rect">
                       <a:avLst/>
@@ -581,168 +939,110 @@
     </w:p>
     <w:p>
       <w:pPr>
-        <w:spacing w:before="100" w:beforeAutospacing="1" w:after="100" w:afterAutospacing="1" w:line="240" w:lineRule="auto"/>
-        <w:rPr>
-          <w:rFonts w:ascii="Times New Roman" w:eastAsia="Times New Roman" w:hAnsi="Times New Roman" w:cs="Times New Roman"/>
-          <w:sz w:val="24"/>
-          <w:szCs w:val="24"/>
-        </w:rPr>
-      </w:pPr>
-      <w:r>
-        <w:rPr>
-          <w:rFonts w:ascii="Times New Roman" w:eastAsia="Times New Roman" w:hAnsi="Times New Roman" w:cs="Times New Roman"/>
-          <w:b/>
-          <w:bCs/>
-          <w:sz w:val="24"/>
-          <w:szCs w:val="24"/>
-        </w:rPr>
-        <w:t>Stap 4</w:t>
-      </w:r>
-    </w:p>
-    <w:p>
-      <w:pPr>
-        <w:spacing w:before="100" w:beforeAutospacing="1" w:after="100" w:afterAutospacing="1" w:line="240" w:lineRule="auto"/>
-        <w:rPr>
-          <w:rFonts w:ascii="Times New Roman" w:eastAsia="Times New Roman" w:hAnsi="Times New Roman" w:cs="Times New Roman"/>
-          <w:sz w:val="24"/>
-          <w:szCs w:val="24"/>
-        </w:rPr>
-      </w:pPr>
-      <w:r>
-        <w:rPr>
-          <w:rFonts w:ascii="Times New Roman" w:eastAsia="Times New Roman" w:hAnsi="Times New Roman" w:cs="Times New Roman"/>
-          <w:sz w:val="24"/>
-          <w:szCs w:val="24"/>
-        </w:rPr>
-        <w:t>Nakijken van de RAID config. Dit kan gedaan worden indien de server in de WebBIOS</w:t>
-      </w:r>
-      <w:r>
-        <w:rPr>
-          <w:rFonts w:ascii="Times New Roman" w:eastAsia="Times New Roman" w:hAnsi="Times New Roman" w:cs="Times New Roman"/>
-          <w:i/>
-          <w:iCs/>
-          <w:sz w:val="24"/>
-          <w:szCs w:val="24"/>
-        </w:rPr>
-        <w:t>. </w:t>
-      </w:r>
-      <w:r>
-        <w:rPr>
-          <w:rFonts w:ascii="Times New Roman" w:eastAsia="Times New Roman" w:hAnsi="Times New Roman" w:cs="Times New Roman"/>
-          <w:sz w:val="24"/>
-          <w:szCs w:val="24"/>
-        </w:rPr>
-        <w:t>Daar kon ik zien dat de Server reeds 4 schijven in RAID 10 had staan voor een totaal van 136 GB aan beschikbare ruimte, 2 schijven in RAID 1 voor een totaal van 278 GB aan beschikbare ruimte en 4 schijven in RAID 5 voor een totaal van 465 GB aan beschikbare ruimte. Dit leek een goede configuratie om mee verder te gaan. Ik besloot de RAID 10 schijven te gebruiken voor het installeren van de XenServer.de RAID 5 schijven heb ik gekozen als opslagruimte voor het installeren van de virtuele machines.</w:t>
-      </w:r>
-    </w:p>
-    <w:p>
-      <w:pPr>
-        <w:spacing w:before="100" w:beforeAutospacing="1" w:after="100" w:afterAutospacing="1" w:line="240" w:lineRule="auto"/>
-        <w:rPr>
-          <w:rFonts w:ascii="Times New Roman" w:eastAsia="Times New Roman" w:hAnsi="Times New Roman" w:cs="Times New Roman"/>
-          <w:sz w:val="24"/>
-          <w:szCs w:val="24"/>
-        </w:rPr>
-      </w:pPr>
-      <w:r>
-        <w:rPr>
-          <w:rFonts w:ascii="Times New Roman" w:eastAsia="Times New Roman" w:hAnsi="Times New Roman" w:cs="Times New Roman"/>
-          <w:b/>
-          <w:bCs/>
-          <w:sz w:val="24"/>
-          <w:szCs w:val="24"/>
-        </w:rPr>
-        <w:t>Stap 5</w:t>
-      </w:r>
-    </w:p>
-    <w:p>
-      <w:pPr>
-        <w:spacing w:before="100" w:beforeAutospacing="1" w:after="100" w:afterAutospacing="1" w:line="240" w:lineRule="auto"/>
-        <w:rPr>
-          <w:rFonts w:ascii="Times New Roman" w:eastAsia="Times New Roman" w:hAnsi="Times New Roman" w:cs="Times New Roman"/>
-          <w:sz w:val="24"/>
-          <w:szCs w:val="24"/>
-        </w:rPr>
-      </w:pPr>
-      <w:r>
-        <w:rPr>
-          <w:rFonts w:ascii="Times New Roman" w:eastAsia="Times New Roman" w:hAnsi="Times New Roman" w:cs="Times New Roman"/>
-          <w:sz w:val="24"/>
-          <w:szCs w:val="24"/>
-        </w:rPr>
-        <w:t>Uiteindelijk is het slechts een kwestie van de installatie procedure te volgen voor het installeren van de XenServer a.d.h.v. de ISO zoals dat gaat met een Windows bootable disc. Het enige verschil is dat je de Xenserver meestal (of altijd) remotely zal bereiken. De XenServer is namelijk een Hyper Visor voor de virtuele machines die je op de server wilt draaien. Daarom is ze voorzien van een management interface, voor deze interface werd er dus een 2e ethernet poort van de server gebruikt, deze heb ik verbonden met dezelfde switch en ook ingesteld op DHCP (tijdelijke oplossing). De gemakkelijkste manier om de XenServer te beheren en virtuele machines aan te maken is door gebruik te maken van een XenCenter, zo kunnen er zelfs meerdere XenServers aan een XenCenter toegevoegd worden, bovendien kunnen er externe SMB shares gekoppeld worden aan de servers.</w:t>
-      </w:r>
-    </w:p>
-    <w:p>
-      <w:pPr>
-        <w:spacing w:before="100" w:beforeAutospacing="1" w:after="100" w:afterAutospacing="1" w:line="240" w:lineRule="auto"/>
-        <w:rPr>
-          <w:rFonts w:ascii="Times New Roman" w:eastAsia="Times New Roman" w:hAnsi="Times New Roman" w:cs="Times New Roman"/>
-          <w:sz w:val="24"/>
-          <w:szCs w:val="24"/>
-        </w:rPr>
-      </w:pPr>
-      <w:r>
-        <w:rPr>
-          <w:rFonts w:ascii="Times New Roman" w:eastAsia="Times New Roman" w:hAnsi="Times New Roman" w:cs="Times New Roman"/>
-          <w:noProof/>
-          <w:sz w:val="24"/>
-          <w:szCs w:val="24"/>
-        </w:rPr>
-        <w:lastRenderedPageBreak/>
-        <w:drawing>
-          <wp:inline distT="0" distB="0" distL="0" distR="0">
-            <wp:extent cx="2859405" cy="1610360"/>
-            <wp:effectExtent l="0" t="0" r="0" b="8890"/>
-            <wp:docPr id="1" name="Picture 1" descr="https://maximdelaet.edublogs.org/files/2018/02/XenCenter-ygsm8u-1lfmjzl-300x169.png"/>
-            <wp:cNvGraphicFramePr>
-              <a:graphicFrameLocks xmlns:a="http://schemas.openxmlformats.org/drawingml/2006/main" noChangeAspect="1"/>
-            </wp:cNvGraphicFramePr>
-            <a:graphic xmlns:a="http://schemas.openxmlformats.org/drawingml/2006/main">
-              <a:graphicData uri="http://schemas.openxmlformats.org/drawingml/2006/picture">
-                <pic:pic xmlns:pic="http://schemas.openxmlformats.org/drawingml/2006/picture">
-                  <pic:nvPicPr>
-                    <pic:cNvPr id="0" name="Picture 6" descr="https://maximdelaet.edublogs.org/files/2018/02/XenCenter-ygsm8u-1lfmjzl-300x169.png"/>
-                    <pic:cNvPicPr>
-                      <a:picLocks noChangeAspect="1" noChangeArrowheads="1"/>
-                    </pic:cNvPicPr>
-                  </pic:nvPicPr>
-                  <pic:blipFill>
-                    <a:blip r:embed="rId9">
-                      <a:extLst>
-                        <a:ext uri="{28A0092B-C50C-407E-A947-70E740481C1C}">
-                          <a14:useLocalDpi xmlns:a14="http://schemas.microsoft.com/office/drawing/2010/main" val="0"/>
-                        </a:ext>
-                      </a:extLst>
-                    </a:blip>
-                    <a:srcRect/>
-                    <a:stretch>
-                      <a:fillRect/>
-                    </a:stretch>
-                  </pic:blipFill>
-                  <pic:spPr bwMode="auto">
-                    <a:xfrm>
-                      <a:off x="0" y="0"/>
-                      <a:ext cx="2859405" cy="1610360"/>
-                    </a:xfrm>
-                    <a:prstGeom prst="rect">
-                      <a:avLst/>
-                    </a:prstGeom>
-                    <a:noFill/>
-                    <a:ln>
-                      <a:noFill/>
-                    </a:ln>
-                  </pic:spPr>
-                </pic:pic>
-              </a:graphicData>
-            </a:graphic>
-          </wp:inline>
-        </w:drawing>
-      </w:r>
-    </w:p>
-    <w:p>
-      <w:bookmarkStart w:id="0" w:name="_GoBack"/>
-      <w:bookmarkEnd w:id="0"/>
+        <w:pStyle w:val="NormalWeb"/>
+        <w:rPr>
+          <w:lang w:val="nl-NL"/>
+        </w:rPr>
+      </w:pPr>
+      <w:r>
+        <w:rPr>
+          <w:lang w:val="nl-NL"/>
+        </w:rPr>
+        <w:t> </w:t>
+      </w:r>
+    </w:p>
+    <w:p>
+      <w:pPr>
+        <w:pStyle w:val="NormalWeb"/>
+        <w:rPr>
+          <w:lang w:val="nl-NL"/>
+        </w:rPr>
+      </w:pPr>
+      <w:r>
+        <w:rPr>
+          <w:lang w:val="nl-NL"/>
+        </w:rPr>
+        <w:t> </w:t>
+      </w:r>
+    </w:p>
+    <w:p>
+      <w:pPr>
+        <w:pStyle w:val="NormalWeb"/>
+        <w:rPr>
+          <w:lang w:val="nl-NL"/>
+        </w:rPr>
+      </w:pPr>
+      <w:r>
+        <w:rPr>
+          <w:rStyle w:val="Emphasis"/>
+          <w:rFonts w:eastAsiaTheme="majorEastAsia"/>
+          <w:lang w:val="nl-NL"/>
+        </w:rPr>
+        <w:t xml:space="preserve">Opmerking: In dit artikel wordt er over 2 verschillende domeinen gesproken (namelijk mijn intern zelf opgesteld domein waar de opstelling gebruik van maakt en het publieke </w:t>
+      </w:r>
+      <w:proofErr w:type="spellStart"/>
+      <w:r>
+        <w:rPr>
+          <w:rStyle w:val="Emphasis"/>
+          <w:rFonts w:eastAsiaTheme="majorEastAsia"/>
+          <w:lang w:val="nl-NL"/>
+        </w:rPr>
+        <w:t>Icorda</w:t>
+      </w:r>
+      <w:proofErr w:type="spellEnd"/>
+      <w:r>
+        <w:rPr>
+          <w:rStyle w:val="Emphasis"/>
+          <w:rFonts w:eastAsiaTheme="majorEastAsia"/>
+          <w:lang w:val="nl-NL"/>
+        </w:rPr>
+        <w:t xml:space="preserve"> domein waar alles uiteraard op draait). Om verwarring te vermeiden vermeld ik het steeds wanneer ik over het publieke </w:t>
+      </w:r>
+      <w:proofErr w:type="spellStart"/>
+      <w:r>
+        <w:rPr>
+          <w:rStyle w:val="Emphasis"/>
+          <w:rFonts w:eastAsiaTheme="majorEastAsia"/>
+          <w:lang w:val="nl-NL"/>
+        </w:rPr>
+        <w:t>Icorda</w:t>
+      </w:r>
+      <w:proofErr w:type="spellEnd"/>
+      <w:r>
+        <w:rPr>
+          <w:rStyle w:val="Emphasis"/>
+          <w:rFonts w:eastAsiaTheme="majorEastAsia"/>
+          <w:lang w:val="nl-NL"/>
+        </w:rPr>
+        <w:t xml:space="preserve"> domein spreek, in de andere gevallen gaat het dus om mijn Intern domein dat ik '</w:t>
+      </w:r>
+      <w:proofErr w:type="spellStart"/>
+      <w:proofErr w:type="gramStart"/>
+      <w:r>
+        <w:rPr>
+          <w:rStyle w:val="Emphasis"/>
+          <w:rFonts w:eastAsiaTheme="majorEastAsia"/>
+          <w:lang w:val="nl-NL"/>
+        </w:rPr>
+        <w:t>stage.delaet</w:t>
+      </w:r>
+      <w:proofErr w:type="spellEnd"/>
+      <w:proofErr w:type="gramEnd"/>
+      <w:r>
+        <w:rPr>
+          <w:rStyle w:val="Emphasis"/>
+          <w:rFonts w:eastAsiaTheme="majorEastAsia"/>
+          <w:lang w:val="nl-NL"/>
+        </w:rPr>
+        <w:t>' genoemd heb.</w:t>
+      </w:r>
+    </w:p>
+    <w:p>
+      <w:pPr>
+        <w:rPr>
+          <w:lang w:val="nl-NL"/>
+        </w:rPr>
+      </w:pPr>
     </w:p>
     <w:sectPr>
       <w:pgSz w:w="12240" w:h="15840"/>
@@ -752,6 +1052,163 @@
     </w:sectPr>
   </w:body>
 </w:document>
+</file>
+
+<file path=word/numbering.xml><?xml version="1.0" encoding="utf-8"?>
+<w:numbering xmlns:wpc="http://schemas.microsoft.com/office/word/2010/wordprocessingCanvas" xmlns:cx="http://schemas.microsoft.com/office/drawing/2014/chartex" xmlns:mc="http://schemas.openxmlformats.org/markup-compatibility/2006" xmlns:o="urn:schemas-microsoft-com:office:office" xmlns:r="http://schemas.openxmlformats.org/officeDocument/2006/relationships" xmlns:m="http://schemas.openxmlformats.org/officeDocument/2006/math" xmlns:v="urn:schemas-microsoft-com:vml" xmlns:wp14="http://schemas.microsoft.com/office/word/2010/wordprocessingDrawing" xmlns:wp="http://schemas.openxmlformats.org/drawingml/2006/wordprocessingDrawing" xmlns:w10="urn:schemas-microsoft-com:office:word" xmlns:w="http://schemas.openxmlformats.org/wordprocessingml/2006/main" xmlns:w14="http://schemas.microsoft.com/office/word/2010/wordml" xmlns:w15="http://schemas.microsoft.com/office/word/2012/wordml" xmlns:w16se="http://schemas.microsoft.com/office/word/2015/wordml/symex" xmlns:wpg="http://schemas.microsoft.com/office/word/2010/wordprocessingGroup" xmlns:wpi="http://schemas.microsoft.com/office/word/2010/wordprocessingInk" xmlns:wne="http://schemas.microsoft.com/office/word/2006/wordml" xmlns:wps="http://schemas.microsoft.com/office/word/2010/wordprocessingShape" mc:Ignorable="w14 w15 w16se wp14">
+  <w:abstractNum w:abstractNumId="0" w15:restartNumberingAfterBreak="0">
+    <w:nsid w:val="4CCE43C3"/>
+    <w:multiLevelType w:val="multilevel"/>
+    <w:tmpl w:val="A18C0000"/>
+    <w:lvl w:ilvl="0">
+      <w:start w:val="1"/>
+      <w:numFmt w:val="bullet"/>
+      <w:lvlText w:val=""/>
+      <w:lvlJc w:val="left"/>
+      <w:pPr>
+        <w:tabs>
+          <w:tab w:val="num" w:pos="720"/>
+        </w:tabs>
+        <w:ind w:left="720" w:hanging="360"/>
+      </w:pPr>
+      <w:rPr>
+        <w:rFonts w:ascii="Symbol" w:hAnsi="Symbol" w:hint="default"/>
+        <w:sz w:val="20"/>
+      </w:rPr>
+    </w:lvl>
+    <w:lvl w:ilvl="1" w:tentative="1">
+      <w:start w:val="1"/>
+      <w:numFmt w:val="bullet"/>
+      <w:lvlText w:val="o"/>
+      <w:lvlJc w:val="left"/>
+      <w:pPr>
+        <w:tabs>
+          <w:tab w:val="num" w:pos="1440"/>
+        </w:tabs>
+        <w:ind w:left="1440" w:hanging="360"/>
+      </w:pPr>
+      <w:rPr>
+        <w:rFonts w:ascii="Courier New" w:hAnsi="Courier New" w:hint="default"/>
+        <w:sz w:val="20"/>
+      </w:rPr>
+    </w:lvl>
+    <w:lvl w:ilvl="2" w:tentative="1">
+      <w:start w:val="1"/>
+      <w:numFmt w:val="bullet"/>
+      <w:lvlText w:val=""/>
+      <w:lvlJc w:val="left"/>
+      <w:pPr>
+        <w:tabs>
+          <w:tab w:val="num" w:pos="2160"/>
+        </w:tabs>
+        <w:ind w:left="2160" w:hanging="360"/>
+      </w:pPr>
+      <w:rPr>
+        <w:rFonts w:ascii="Wingdings" w:hAnsi="Wingdings" w:hint="default"/>
+        <w:sz w:val="20"/>
+      </w:rPr>
+    </w:lvl>
+    <w:lvl w:ilvl="3" w:tentative="1">
+      <w:start w:val="1"/>
+      <w:numFmt w:val="bullet"/>
+      <w:lvlText w:val=""/>
+      <w:lvlJc w:val="left"/>
+      <w:pPr>
+        <w:tabs>
+          <w:tab w:val="num" w:pos="2880"/>
+        </w:tabs>
+        <w:ind w:left="2880" w:hanging="360"/>
+      </w:pPr>
+      <w:rPr>
+        <w:rFonts w:ascii="Wingdings" w:hAnsi="Wingdings" w:hint="default"/>
+        <w:sz w:val="20"/>
+      </w:rPr>
+    </w:lvl>
+    <w:lvl w:ilvl="4" w:tentative="1">
+      <w:start w:val="1"/>
+      <w:numFmt w:val="bullet"/>
+      <w:lvlText w:val=""/>
+      <w:lvlJc w:val="left"/>
+      <w:pPr>
+        <w:tabs>
+          <w:tab w:val="num" w:pos="3600"/>
+        </w:tabs>
+        <w:ind w:left="3600" w:hanging="360"/>
+      </w:pPr>
+      <w:rPr>
+        <w:rFonts w:ascii="Wingdings" w:hAnsi="Wingdings" w:hint="default"/>
+        <w:sz w:val="20"/>
+      </w:rPr>
+    </w:lvl>
+    <w:lvl w:ilvl="5" w:tentative="1">
+      <w:start w:val="1"/>
+      <w:numFmt w:val="bullet"/>
+      <w:lvlText w:val=""/>
+      <w:lvlJc w:val="left"/>
+      <w:pPr>
+        <w:tabs>
+          <w:tab w:val="num" w:pos="4320"/>
+        </w:tabs>
+        <w:ind w:left="4320" w:hanging="360"/>
+      </w:pPr>
+      <w:rPr>
+        <w:rFonts w:ascii="Wingdings" w:hAnsi="Wingdings" w:hint="default"/>
+        <w:sz w:val="20"/>
+      </w:rPr>
+    </w:lvl>
+    <w:lvl w:ilvl="6" w:tentative="1">
+      <w:start w:val="1"/>
+      <w:numFmt w:val="bullet"/>
+      <w:lvlText w:val=""/>
+      <w:lvlJc w:val="left"/>
+      <w:pPr>
+        <w:tabs>
+          <w:tab w:val="num" w:pos="5040"/>
+        </w:tabs>
+        <w:ind w:left="5040" w:hanging="360"/>
+      </w:pPr>
+      <w:rPr>
+        <w:rFonts w:ascii="Wingdings" w:hAnsi="Wingdings" w:hint="default"/>
+        <w:sz w:val="20"/>
+      </w:rPr>
+    </w:lvl>
+    <w:lvl w:ilvl="7" w:tentative="1">
+      <w:start w:val="1"/>
+      <w:numFmt w:val="bullet"/>
+      <w:lvlText w:val=""/>
+      <w:lvlJc w:val="left"/>
+      <w:pPr>
+        <w:tabs>
+          <w:tab w:val="num" w:pos="5760"/>
+        </w:tabs>
+        <w:ind w:left="5760" w:hanging="360"/>
+      </w:pPr>
+      <w:rPr>
+        <w:rFonts w:ascii="Wingdings" w:hAnsi="Wingdings" w:hint="default"/>
+        <w:sz w:val="20"/>
+      </w:rPr>
+    </w:lvl>
+    <w:lvl w:ilvl="8" w:tentative="1">
+      <w:start w:val="1"/>
+      <w:numFmt w:val="bullet"/>
+      <w:lvlText w:val=""/>
+      <w:lvlJc w:val="left"/>
+      <w:pPr>
+        <w:tabs>
+          <w:tab w:val="num" w:pos="6480"/>
+        </w:tabs>
+        <w:ind w:left="6480" w:hanging="360"/>
+      </w:pPr>
+      <w:rPr>
+        <w:rFonts w:ascii="Wingdings" w:hAnsi="Wingdings" w:hint="default"/>
+        <w:sz w:val="20"/>
+      </w:rPr>
+    </w:lvl>
+  </w:abstractNum>
+  <w:num w:numId="1">
+    <w:abstractNumId w:val="0"/>
+  </w:num>
+</w:numbering>
 </file>
 
 <file path=word/styles.xml><?xml version="1.0" encoding="utf-8"?>
@@ -1148,6 +1605,27 @@
     <w:name w:val="Normal"/>
     <w:qFormat/>
   </w:style>
+  <w:style w:type="paragraph" w:styleId="Heading1">
+    <w:name w:val="heading 1"/>
+    <w:basedOn w:val="Normal"/>
+    <w:next w:val="Normal"/>
+    <w:link w:val="Heading1Char"/>
+    <w:uiPriority w:val="9"/>
+    <w:qFormat/>
+    <w:rsid w:val="009258D1"/>
+    <w:pPr>
+      <w:keepNext/>
+      <w:keepLines/>
+      <w:spacing w:before="240" w:after="0"/>
+      <w:outlineLvl w:val="0"/>
+    </w:pPr>
+    <w:rPr>
+      <w:rFonts w:asciiTheme="majorHAnsi" w:eastAsiaTheme="majorEastAsia" w:hAnsiTheme="majorHAnsi" w:cstheme="majorBidi"/>
+      <w:color w:val="2E74B5" w:themeColor="accent1" w:themeShade="BF"/>
+      <w:sz w:val="32"/>
+      <w:szCs w:val="32"/>
+    </w:rPr>
+  </w:style>
   <w:style w:type="paragraph" w:styleId="Heading2">
     <w:name w:val="heading 2"/>
     <w:basedOn w:val="Normal"/>
@@ -1165,6 +1643,29 @@
       <w:bCs/>
       <w:sz w:val="36"/>
       <w:szCs w:val="36"/>
+    </w:rPr>
+  </w:style>
+  <w:style w:type="paragraph" w:styleId="Heading3">
+    <w:name w:val="heading 3"/>
+    <w:basedOn w:val="Normal"/>
+    <w:next w:val="Normal"/>
+    <w:link w:val="Heading3Char"/>
+    <w:uiPriority w:val="9"/>
+    <w:semiHidden/>
+    <w:unhideWhenUsed/>
+    <w:qFormat/>
+    <w:rsid w:val="009258D1"/>
+    <w:pPr>
+      <w:keepNext/>
+      <w:keepLines/>
+      <w:spacing w:before="40" w:after="0"/>
+      <w:outlineLvl w:val="2"/>
+    </w:pPr>
+    <w:rPr>
+      <w:rFonts w:asciiTheme="majorHAnsi" w:eastAsiaTheme="majorEastAsia" w:hAnsiTheme="majorHAnsi" w:cstheme="majorBidi"/>
+      <w:color w:val="1F4D78" w:themeColor="accent1" w:themeShade="7F"/>
+      <w:sz w:val="24"/>
+      <w:szCs w:val="24"/>
     </w:rPr>
   </w:style>
   <w:style w:type="character" w:default="1" w:styleId="DefaultParagraphFont">
@@ -1244,6 +1745,33 @@
     <w:rPr>
       <w:i/>
       <w:iCs/>
+    </w:rPr>
+  </w:style>
+  <w:style w:type="character" w:customStyle="1" w:styleId="Heading1Char">
+    <w:name w:val="Heading 1 Char"/>
+    <w:basedOn w:val="DefaultParagraphFont"/>
+    <w:link w:val="Heading1"/>
+    <w:uiPriority w:val="9"/>
+    <w:rsid w:val="009258D1"/>
+    <w:rPr>
+      <w:rFonts w:asciiTheme="majorHAnsi" w:eastAsiaTheme="majorEastAsia" w:hAnsiTheme="majorHAnsi" w:cstheme="majorBidi"/>
+      <w:color w:val="2E74B5" w:themeColor="accent1" w:themeShade="BF"/>
+      <w:sz w:val="32"/>
+      <w:szCs w:val="32"/>
+    </w:rPr>
+  </w:style>
+  <w:style w:type="character" w:customStyle="1" w:styleId="Heading3Char">
+    <w:name w:val="Heading 3 Char"/>
+    <w:basedOn w:val="DefaultParagraphFont"/>
+    <w:link w:val="Heading3"/>
+    <w:uiPriority w:val="9"/>
+    <w:semiHidden/>
+    <w:rsid w:val="009258D1"/>
+    <w:rPr>
+      <w:rFonts w:asciiTheme="majorHAnsi" w:eastAsiaTheme="majorEastAsia" w:hAnsiTheme="majorHAnsi" w:cstheme="majorBidi"/>
+      <w:color w:val="1F4D78" w:themeColor="accent1" w:themeShade="7F"/>
+      <w:sz w:val="24"/>
+      <w:szCs w:val="24"/>
     </w:rPr>
   </w:style>
 </w:styles>

</xml_diff>